<commit_message>
Auto-committed on 2022/02/24 週四
</commit_message>
<xml_diff>
--- a/Program/Other/Sharepoint上傳用/測試FT/L7/L7203/L7203利息法帳面資料上傳作業.docx
+++ b/Program/Other/Sharepoint上傳用/測試FT/L7/L7203/L7203利息法帳面資料上傳作業.docx
@@ -73,6 +73,7 @@
       <w:r>
         <w:rPr>
           <w:rFonts w:ascii="標楷體" w:eastAsia="標楷體" w:hAnsi="標楷體"/>
+          <w:noProof/>
           <w:szCs w:val="24"/>
         </w:rPr>
         <w:drawing>
@@ -117,13 +118,14 @@
         <w:pStyle w:val="a9"/>
         <w:ind w:leftChars="0"/>
         <w:rPr>
-          <w:rFonts w:ascii="標楷體" w:eastAsia="標楷體" w:hAnsi="標楷體" w:hint="eastAsia"/>
+          <w:rFonts w:ascii="標楷體" w:eastAsia="標楷體" w:hAnsi="標楷體"/>
           <w:szCs w:val="24"/>
         </w:rPr>
       </w:pPr>
       <w:r>
         <w:rPr>
           <w:rFonts w:ascii="標楷體" w:eastAsia="標楷體" w:hAnsi="標楷體"/>
+          <w:noProof/>
           <w:szCs w:val="24"/>
         </w:rPr>
         <w:drawing>
@@ -205,6 +207,7 @@
       <w:r>
         <w:rPr>
           <w:rFonts w:ascii="標楷體" w:eastAsia="標楷體" w:hAnsi="標楷體"/>
+          <w:noProof/>
           <w:szCs w:val="24"/>
         </w:rPr>
         <w:drawing>
@@ -386,13 +389,33 @@
       <w:rPr>
         <w:rFonts w:hint="eastAsia"/>
       </w:rPr>
-      <w:t>FT_L5710</w:t>
+      <w:t>FT_L</w:t>
     </w:r>
     <w:r>
       <w:rPr>
         <w:rFonts w:hint="eastAsia"/>
       </w:rPr>
-      <w:t>一般債權撥付資料檢核</w:t>
+      <w:t>7203</w:t>
+    </w:r>
+    <w:r>
+      <w:rPr>
+        <w:rFonts w:hint="eastAsia"/>
+      </w:rPr>
+      <w:t>利息法</w:t>
+    </w:r>
+    <w:proofErr w:type="gramStart"/>
+    <w:r>
+      <w:rPr>
+        <w:rFonts w:hint="eastAsia"/>
+      </w:rPr>
+      <w:t>帳面</w:t>
+    </w:r>
+    <w:proofErr w:type="gramEnd"/>
+    <w:r>
+      <w:rPr>
+        <w:rFonts w:hint="eastAsia"/>
+      </w:rPr>
+      <w:t>資料上傳作業</w:t>
     </w:r>
     <w:r>
       <w:tab/>

</xml_diff>